<commit_message>
updated deployment and component diagrams
</commit_message>
<xml_diff>
--- a/Documentation/DD/SDD/SDD_Final.docx
+++ b/Documentation/DD/SDD/SDD_Final.docx
@@ -1,6 +1,6 @@
 
 <file path=word/document.xml><?xml version="1.0" encoding="utf-8"?>
-<w:document xmlns:mv="urn:schemas-microsoft-com:mac:vml" xmlns:mo="http://schemas.microsoft.com/office/mac/office/2008/main" xmlns:ve="http://schemas.openxmlformats.org/markup-compatibility/2006" xmlns:o="urn:schemas-microsoft-com:office:office" xmlns:r="http://schemas.openxmlformats.org/officeDocument/2006/relationships" xmlns:m="http://schemas.openxmlformats.org/officeDocument/2006/math" xmlns:v="urn:schemas-microsoft-com:vml" xmlns:w10="urn:schemas-microsoft-com:office:word" xmlns:w="http://schemas.openxmlformats.org/wordprocessingml/2006/main" xmlns:wne="http://schemas.microsoft.com/office/word/2006/wordml" xmlns:wp="http://schemas.openxmlformats.org/drawingml/2006/wordprocessingDrawing" ve:Ignorable="mv" ve:PreserveAttributes="mv:*">
+<w:document xmlns:ve="http://schemas.openxmlformats.org/markup-compatibility/2006" xmlns:o="urn:schemas-microsoft-com:office:office" xmlns:r="http://schemas.openxmlformats.org/officeDocument/2006/relationships" xmlns:m="http://schemas.openxmlformats.org/officeDocument/2006/math" xmlns:v="urn:schemas-microsoft-com:vml" xmlns:wp="http://schemas.openxmlformats.org/drawingml/2006/wordprocessingDrawing" xmlns:w10="urn:schemas-microsoft-com:office:word" xmlns:w="http://schemas.openxmlformats.org/wordprocessingml/2006/main" xmlns:wne="http://schemas.microsoft.com/office/word/2006/wordml">
   <w:body>
     <w:p>
       <w:pPr>
@@ -31,6 +31,7 @@
           <w:lang w:val="en-US" w:eastAsia="en-US"/>
         </w:rPr>
       </w:pPr>
+      <w:proofErr w:type="spellStart"/>
       <w:r>
         <w:rPr>
           <w:rFonts w:ascii="Cambria" w:hAnsi="Cambria" w:cs="Cambria"/>
@@ -38,7 +39,17 @@
           <w:szCs w:val="46"/>
           <w:lang w:val="en-US" w:eastAsia="en-US"/>
         </w:rPr>
-        <w:t>Printshop Workflow Automation System</w:t>
+        <w:t>Printshop</w:t>
+      </w:r>
+      <w:proofErr w:type="spellEnd"/>
+      <w:r>
+        <w:rPr>
+          <w:rFonts w:ascii="Cambria" w:hAnsi="Cambria" w:cs="Cambria"/>
+          <w:sz w:val="46"/>
+          <w:szCs w:val="46"/>
+          <w:lang w:val="en-US" w:eastAsia="en-US"/>
+        </w:rPr>
+        <w:t xml:space="preserve"> Workflow Automation System</w:t>
       </w:r>
     </w:p>
     <w:p>
@@ -457,6 +468,7 @@
           <w:lang w:val="en-US" w:eastAsia="en-US"/>
         </w:rPr>
       </w:pPr>
+      <w:proofErr w:type="spellStart"/>
       <w:r>
         <w:rPr>
           <w:rFonts w:ascii="Cambria" w:hAnsi="Cambria" w:cs="Cambria"/>
@@ -464,7 +476,77 @@
           <w:szCs w:val="28"/>
           <w:lang w:val="en-US" w:eastAsia="en-US"/>
         </w:rPr>
-        <w:t>Dulcardo Arteaga • Naveen Gowda • Larissa Guerrero</w:t>
+        <w:t>Dulcardo</w:t>
+      </w:r>
+      <w:proofErr w:type="spellEnd"/>
+      <w:r>
+        <w:rPr>
+          <w:rFonts w:ascii="Cambria" w:hAnsi="Cambria" w:cs="Cambria"/>
+          <w:sz w:val="28"/>
+          <w:szCs w:val="28"/>
+          <w:lang w:val="en-US" w:eastAsia="en-US"/>
+        </w:rPr>
+        <w:t xml:space="preserve"> </w:t>
+      </w:r>
+      <w:proofErr w:type="spellStart"/>
+      <w:r>
+        <w:rPr>
+          <w:rFonts w:ascii="Cambria" w:hAnsi="Cambria" w:cs="Cambria"/>
+          <w:sz w:val="28"/>
+          <w:szCs w:val="28"/>
+          <w:lang w:val="en-US" w:eastAsia="en-US"/>
+        </w:rPr>
+        <w:t>Arteaga</w:t>
+      </w:r>
+      <w:proofErr w:type="spellEnd"/>
+      <w:r>
+        <w:rPr>
+          <w:rFonts w:ascii="Cambria" w:hAnsi="Cambria" w:cs="Cambria"/>
+          <w:sz w:val="28"/>
+          <w:szCs w:val="28"/>
+          <w:lang w:val="en-US" w:eastAsia="en-US"/>
+        </w:rPr>
+        <w:t xml:space="preserve"> • </w:t>
+      </w:r>
+      <w:proofErr w:type="spellStart"/>
+      <w:r>
+        <w:rPr>
+          <w:rFonts w:ascii="Cambria" w:hAnsi="Cambria" w:cs="Cambria"/>
+          <w:sz w:val="28"/>
+          <w:szCs w:val="28"/>
+          <w:lang w:val="en-US" w:eastAsia="en-US"/>
+        </w:rPr>
+        <w:t>Naveen</w:t>
+      </w:r>
+      <w:proofErr w:type="spellEnd"/>
+      <w:r>
+        <w:rPr>
+          <w:rFonts w:ascii="Cambria" w:hAnsi="Cambria" w:cs="Cambria"/>
+          <w:sz w:val="28"/>
+          <w:szCs w:val="28"/>
+          <w:lang w:val="en-US" w:eastAsia="en-US"/>
+        </w:rPr>
+        <w:t xml:space="preserve"> </w:t>
+      </w:r>
+      <w:proofErr w:type="spellStart"/>
+      <w:r>
+        <w:rPr>
+          <w:rFonts w:ascii="Cambria" w:hAnsi="Cambria" w:cs="Cambria"/>
+          <w:sz w:val="28"/>
+          <w:szCs w:val="28"/>
+          <w:lang w:val="en-US" w:eastAsia="en-US"/>
+        </w:rPr>
+        <w:t>Gowda</w:t>
+      </w:r>
+      <w:proofErr w:type="spellEnd"/>
+      <w:r>
+        <w:rPr>
+          <w:rFonts w:ascii="Cambria" w:hAnsi="Cambria" w:cs="Cambria"/>
+          <w:sz w:val="28"/>
+          <w:szCs w:val="28"/>
+          <w:lang w:val="en-US" w:eastAsia="en-US"/>
+        </w:rPr>
+        <w:t xml:space="preserve"> • Larissa Guerrero</w:t>
       </w:r>
     </w:p>
     <w:p>
@@ -485,8 +567,19 @@
           <w:szCs w:val="28"/>
           <w:lang w:val="en-US" w:eastAsia="en-US"/>
         </w:rPr>
-        <w:t>Erik Kessler • Lenny Markus • Javier Mesa • Rolando Vicaria</w:t>
-      </w:r>
+        <w:t xml:space="preserve">Erik Kessler • Lenny Markus • Javier Mesa • Rolando </w:t>
+      </w:r>
+      <w:proofErr w:type="spellStart"/>
+      <w:r>
+        <w:rPr>
+          <w:rFonts w:ascii="Cambria" w:hAnsi="Cambria" w:cs="Cambria"/>
+          <w:sz w:val="28"/>
+          <w:szCs w:val="28"/>
+          <w:lang w:val="en-US" w:eastAsia="en-US"/>
+        </w:rPr>
+        <w:t>Vicaria</w:t>
+      </w:r>
+      <w:proofErr w:type="spellEnd"/>
     </w:p>
     <w:p>
       <w:pPr>
@@ -505,6 +598,7 @@
         <w:rPr>
           <w:b/>
         </w:rPr>
+        <w:lastRenderedPageBreak/>
         <w:t>1. Introduction</w:t>
       </w:r>
     </w:p>
@@ -704,7 +798,11 @@
     </w:p>
     <w:p>
       <w:r>
-        <w:t>Currently, there is no dedicated software in use by the customer. The current system consists of a number of procedures and non-connected systems that have been created ad-hoc to cope with a steady increase in production. Orders are accepted through e-mail, ftp, actual delivery of media, etc. Work is sorted and scheduled manually, and orders are assigned verbally. When job owners need to track an order, they must call the plant directly, and somebody must physically go to the production area to check the status of the order.</w:t>
+        <w:t xml:space="preserve">Currently, there is no dedicated software in use by the customer. The current system consists of a number of procedures and non-connected systems that have been created ad-hoc to cope with a steady increase in production. Orders are accepted through e-mail, ftp, actual delivery of media, </w:t>
+      </w:r>
+      <w:r>
+        <w:lastRenderedPageBreak/>
+        <w:t>etc. Work is sorted and scheduled manually, and orders are assigned verbally. When job owners need to track an order, they must call the plant directly, and somebody must physically go to the production area to check the status of the order.</w:t>
       </w:r>
     </w:p>
     <w:p/>
@@ -789,6 +887,7 @@
         <w:jc w:val="center"/>
         <w:rPr>
           <w:b/>
+          <w:lang w:val="en-US"/>
         </w:rPr>
       </w:pPr>
       <w:r>
@@ -796,11 +895,12 @@
           <w:noProof/>
           <w:lang w:val="en-US" w:eastAsia="en-US"/>
         </w:rPr>
+        <w:lastRenderedPageBreak/>
         <w:drawing>
           <wp:inline distT="0" distB="0" distL="0" distR="0">
-            <wp:extent cx="6060440" cy="6400800"/>
-            <wp:effectExtent l="25400" t="0" r="10160" b="0"/>
-            <wp:docPr id="1" name="Picture 1"/>
+            <wp:extent cx="4343400" cy="4714875"/>
+            <wp:effectExtent l="19050" t="0" r="0" b="0"/>
+            <wp:docPr id="2" name="Picture 1" descr="ComponentDiagram1.jpg"/>
             <wp:cNvGraphicFramePr>
               <a:graphicFrameLocks xmlns:a="http://schemas.openxmlformats.org/drawingml/2006/main" noChangeAspect="1"/>
             </wp:cNvGraphicFramePr>
@@ -808,33 +908,23 @@
               <a:graphicData uri="http://schemas.openxmlformats.org/drawingml/2006/picture">
                 <pic:pic xmlns:pic="http://schemas.openxmlformats.org/drawingml/2006/picture">
                   <pic:nvPicPr>
-                    <pic:cNvPr id="0" name="Picture 1"/>
-                    <pic:cNvPicPr>
-                      <a:picLocks noChangeAspect="1" noChangeArrowheads="1"/>
-                    </pic:cNvPicPr>
+                    <pic:cNvPr id="0" name="ComponentDiagram1.jpg"/>
+                    <pic:cNvPicPr/>
                   </pic:nvPicPr>
                   <pic:blipFill>
-                    <a:blip r:embed="rId5"/>
-                    <a:srcRect l="2278" t="2159" r="2278" b="2159"/>
+                    <a:blip r:embed="rId5" cstate="print"/>
                     <a:stretch>
                       <a:fillRect/>
                     </a:stretch>
                   </pic:blipFill>
-                  <pic:spPr bwMode="auto">
+                  <pic:spPr>
                     <a:xfrm>
                       <a:off x="0" y="0"/>
-                      <a:ext cx="6060440" cy="6400800"/>
+                      <a:ext cx="4343400" cy="4714875"/>
                     </a:xfrm>
                     <a:prstGeom prst="rect">
                       <a:avLst/>
                     </a:prstGeom>
-                    <a:noFill/>
-                    <a:ln w="9525">
-                      <a:noFill/>
-                      <a:miter lim="800000"/>
-                      <a:headEnd/>
-                      <a:tailEnd/>
-                    </a:ln>
                   </pic:spPr>
                 </pic:pic>
               </a:graphicData>
@@ -855,8 +945,34 @@
     <w:p>
       <w:pPr>
         <w:spacing w:after="280" w:afterAutospacing="1"/>
-        <w:jc w:val="center"/>
-      </w:pPr>
+      </w:pPr>
+      <w:r>
+        <w:rPr>
+          <w:u w:val="single"/>
+        </w:rPr>
+        <w:t>PWAS Interface Tier:</w:t>
+      </w:r>
+      <w:r>
+        <w:rPr>
+          <w:u w:val="single"/>
+        </w:rPr>
+        <w:br/>
+      </w:r>
+      <w:r>
+        <w:rPr>
+          <w:u w:val="single"/>
+        </w:rPr>
+        <w:br/>
+      </w:r>
+      <w:r>
+        <w:rPr>
+          <w:i/>
+        </w:rPr>
+        <w:t>PWASWebClient</w:t>
+      </w:r>
+      <w:r>
+        <w:t xml:space="preserve"> - The PWASWebClient is a Web browser, running on the end-user's machine. This provides the graphical interface between the user and the system. This subsystem communicates with the PWASWebServer subsystem, to receive html files, which it renders into a user-friendly graphical interface. </w:t>
+      </w:r>
     </w:p>
     <w:p>
       <w:pPr>
@@ -865,97 +981,53 @@
           <w:u w:val="single"/>
         </w:rPr>
       </w:pPr>
+      <w:r>
+        <w:rPr>
+          <w:u w:val="single"/>
+        </w:rPr>
+        <w:t>PWAS Application Logic Tier:</w:t>
+      </w:r>
+      <w:r>
+        <w:rPr>
+          <w:u w:val="single"/>
+        </w:rPr>
+        <w:br/>
+      </w:r>
+      <w:r>
+        <w:rPr>
+          <w:u w:val="single"/>
+        </w:rPr>
+        <w:br/>
+      </w:r>
+      <w:r>
+        <w:rPr>
+          <w:i/>
+        </w:rPr>
+        <w:t>PWASWebServer</w:t>
+      </w:r>
+      <w:r>
+        <w:t xml:space="preserve"> - This subsystem is responsible for generating the web-page for each user request and contains the code to handle the multiple asynchronous network connections for each simultaneous customer connection. This subsystem communicates with the PWASWebClient and UserInterface subsystems to generate a html file (as directed by the UserInterface subsystem) and send it to the appropriate user over the network (an instance of the PWASWebClient subsystem).</w:t>
+      </w:r>
     </w:p>
     <w:p>
       <w:pPr>
         <w:spacing w:after="280" w:afterAutospacing="1"/>
-        <w:rPr>
-          <w:u w:val="single"/>
-        </w:rPr>
-      </w:pPr>
-    </w:p>
-    <w:p>
-      <w:pPr>
-        <w:spacing w:after="280" w:afterAutospacing="1"/>
-      </w:pPr>
-      <w:r>
-        <w:rPr>
-          <w:u w:val="single"/>
-        </w:rPr>
-        <w:t>PWAS Interface Tier:</w:t>
-      </w:r>
-      <w:r>
-        <w:rPr>
-          <w:u w:val="single"/>
-        </w:rPr>
-        <w:br/>
-      </w:r>
-      <w:r>
-        <w:rPr>
-          <w:u w:val="single"/>
-        </w:rPr>
-        <w:br/>
-      </w:r>
+      </w:pPr>
       <w:r>
         <w:rPr>
           <w:i/>
         </w:rPr>
-        <w:t>PWASWebClient</w:t>
-      </w:r>
-      <w:r>
-        <w:t xml:space="preserve"> - The PWASWebClient is a Web browser, running on the end-user's machine. This provides the graphical interface between the user and the system. This subsystem communicates with the PWASWebServer subsystem, to receive html files, which it renders into a user-friendly graphical interface. </w:t>
-      </w:r>
-    </w:p>
-    <w:p>
-      <w:pPr>
-        <w:spacing w:after="280" w:afterAutospacing="1"/>
-        <w:rPr>
-          <w:u w:val="single"/>
-        </w:rPr>
-      </w:pPr>
-      <w:r>
-        <w:rPr>
-          <w:u w:val="single"/>
-        </w:rPr>
-        <w:t>PWAS Application Logic Tier:</w:t>
-      </w:r>
-      <w:r>
-        <w:rPr>
-          <w:u w:val="single"/>
-        </w:rPr>
-        <w:br/>
-      </w:r>
-      <w:r>
-        <w:rPr>
-          <w:u w:val="single"/>
-        </w:rPr>
-        <w:br/>
-      </w:r>
-      <w:r>
-        <w:rPr>
-          <w:i/>
-        </w:rPr>
-        <w:t>PWASWebServer</w:t>
-      </w:r>
-      <w:r>
-        <w:t xml:space="preserve"> - This subsystem is responsible for generating the web-page for each user request and contains the code to handle the multiple asynchronous network connections for each simultaneous customer connection. This subsystem communicates with the PWASWebClient and UserInterface subsystems to generate a html file (as directed by the UserInterface subsystem) and send it to the appropriate user over the network (an instance of the PWASWebClient subsystem).</w:t>
-      </w:r>
-    </w:p>
-    <w:p>
-      <w:pPr>
-        <w:spacing w:after="280" w:afterAutospacing="1"/>
-      </w:pPr>
-      <w:r>
-        <w:rPr>
-          <w:i/>
-        </w:rPr>
         <w:t>UserInterface</w:t>
       </w:r>
       <w:r>
         <w:t xml:space="preserve"> - </w:t>
       </w:r>
       <w:r>
-        <w:t>This subsystem contains the layout and logical design of the website. It is the main 'driver' of the system, directing use of most other subsystems. For example, it communicates with the OrderManagement subsystem whenever a user needs to view or edit order information. Similarly, it communicates with the PrintRunManagement and UserManagement subsystems, to direct access to the PrintRun or User objects; additionally, it uses the OrderToPrintrunConverter to attach customer orders to a particular PrintRun. Finally, this subsystem communicates with the Security subsystem, in order to authenticate users and authorize their requests.</w:t>
+        <w:t xml:space="preserve">This subsystem contains the layout and logical design of the website. It is the main 'driver' of the system, directing use of most other subsystems. For example, it </w:t>
+      </w:r>
+      <w:r>
+        <w:lastRenderedPageBreak/>
+        <w:t>communicates with the OrderManagement subsystem whenever a user needs to view or edit order information. Similarly, it communicates with the PrintRunManagement and UserManagement subsystems, to direct access to the PrintRun or User objects; additionally, it uses the OrderToPrintrunConverter to attach customer orders to a particular PrintRun. Finally, this subsystem communicates with the Security subsystem, in order to authenticate users and authorize their requests.</w:t>
       </w:r>
     </w:p>
     <w:p>
@@ -1092,11 +1164,12 @@
           <w:noProof/>
           <w:lang w:val="en-US" w:eastAsia="en-US"/>
         </w:rPr>
+        <w:lastRenderedPageBreak/>
         <w:drawing>
           <wp:inline distT="0" distB="0" distL="0" distR="0">
-            <wp:extent cx="5837555" cy="4838065"/>
-            <wp:effectExtent l="25400" t="0" r="4445" b="0"/>
-            <wp:docPr id="24" name="Picture 24"/>
+            <wp:extent cx="5753100" cy="4762500"/>
+            <wp:effectExtent l="19050" t="0" r="0" b="0"/>
+            <wp:docPr id="4" name="Picture 3" descr="DeploymentDiagram1.jpg"/>
             <wp:cNvGraphicFramePr>
               <a:graphicFrameLocks xmlns:a="http://schemas.openxmlformats.org/drawingml/2006/main" noChangeAspect="1"/>
             </wp:cNvGraphicFramePr>
@@ -1104,33 +1177,23 @@
               <a:graphicData uri="http://schemas.openxmlformats.org/drawingml/2006/picture">
                 <pic:pic xmlns:pic="http://schemas.openxmlformats.org/drawingml/2006/picture">
                   <pic:nvPicPr>
-                    <pic:cNvPr id="0" name="Picture 24"/>
-                    <pic:cNvPicPr>
-                      <a:picLocks noChangeAspect="1" noChangeArrowheads="1"/>
-                    </pic:cNvPicPr>
+                    <pic:cNvPr id="0" name="DeploymentDiagram1.jpg"/>
+                    <pic:cNvPicPr/>
                   </pic:nvPicPr>
                   <pic:blipFill>
-                    <a:blip r:embed="rId6"/>
-                    <a:srcRect l="2094" t="2499" r="2094" b="2499"/>
+                    <a:blip r:embed="rId6" cstate="print"/>
                     <a:stretch>
                       <a:fillRect/>
                     </a:stretch>
                   </pic:blipFill>
-                  <pic:spPr bwMode="auto">
+                  <pic:spPr>
                     <a:xfrm>
                       <a:off x="0" y="0"/>
-                      <a:ext cx="5837555" cy="4838065"/>
+                      <a:ext cx="5753100" cy="4762500"/>
                     </a:xfrm>
                     <a:prstGeom prst="rect">
                       <a:avLst/>
                     </a:prstGeom>
-                    <a:noFill/>
-                    <a:ln w="9525">
-                      <a:noFill/>
-                      <a:miter lim="800000"/>
-                      <a:headEnd/>
-                      <a:tailEnd/>
-                    </a:ln>
                   </pic:spPr>
                 </pic:pic>
               </a:graphicData>
@@ -1204,6 +1267,7 @@
         <w:rPr>
           <w:u w:val="single"/>
         </w:rPr>
+        <w:lastRenderedPageBreak/>
         <w:t>Storage Strategy:</w:t>
       </w:r>
     </w:p>
@@ -1800,6 +1864,7 @@
               <w:spacing w:before="100" w:beforeAutospacing="1" w:after="100" w:afterAutospacing="1"/>
             </w:pPr>
             <w:r>
+              <w:lastRenderedPageBreak/>
               <w:t xml:space="preserve">Worker </w:t>
             </w:r>
           </w:p>
@@ -2162,7 +2227,8 @@
       <w:pPr>
         <w:sectPr>
           <w:pgSz w:w="12240" w:h="15840"/>
-          <w:pgMar w:top="1440" w:right="1440" w:bottom="1440" w:left="1440" w:gutter="0"/>
+          <w:pgMar w:top="1440" w:right="1440" w:bottom="1440" w:left="1440" w:header="720" w:footer="720" w:gutter="0"/>
+          <w:cols w:space="720"/>
         </w:sectPr>
       </w:pPr>
     </w:p>
@@ -2176,6 +2242,7 @@
         <w:rPr>
           <w:b/>
         </w:rPr>
+        <w:lastRenderedPageBreak/>
         <w:t>Role Ids:</w:t>
       </w:r>
     </w:p>
@@ -2209,6 +2276,7 @@
         <w:rPr>
           <w:b/>
         </w:rPr>
+        <w:lastRenderedPageBreak/>
         <w:t>Permissions:</w:t>
       </w:r>
     </w:p>
@@ -2235,8 +2303,8 @@
         <w:sectPr>
           <w:type w:val="continuous"/>
           <w:pgSz w:w="12240" w:h="15840"/>
-          <w:pgMar w:top="1440" w:right="1440" w:bottom="1440" w:left="1440" w:gutter="0"/>
-          <w:cols w:num="2"/>
+          <w:pgMar w:top="1440" w:right="1440" w:bottom="1440" w:left="1440" w:header="720" w:footer="720" w:gutter="0"/>
+          <w:cols w:num="2" w:space="720"/>
         </w:sectPr>
       </w:pPr>
     </w:p>
@@ -2258,6 +2326,7 @@
           <w:noProof/>
           <w:lang w:val="en-US" w:eastAsia="en-US"/>
         </w:rPr>
+        <w:lastRenderedPageBreak/>
         <w:drawing>
           <wp:inline distT="0" distB="0" distL="0" distR="0">
             <wp:extent cx="5943600" cy="3030220"/>
@@ -2276,7 +2345,7 @@
                     </pic:cNvPicPr>
                   </pic:nvPicPr>
                   <pic:blipFill>
-                    <a:blip r:embed="rId7"/>
+                    <a:blip r:embed="rId7" cstate="print"/>
                     <a:srcRect/>
                     <a:stretch>
                       <a:fillRect/>
@@ -2440,8 +2509,16 @@
         <w:rPr>
           <w:lang w:val="en-US"/>
         </w:rPr>
-        <w:t>d to be copied to the WebServer</w:t>
-      </w:r>
+        <w:t xml:space="preserve">d to be copied to the </w:t>
+      </w:r>
+      <w:proofErr w:type="spellStart"/>
+      <w:r>
+        <w:rPr>
+          <w:lang w:val="en-US"/>
+        </w:rPr>
+        <w:t>WebServer</w:t>
+      </w:r>
+      <w:proofErr w:type="spellEnd"/>
       <w:r>
         <w:rPr>
           <w:lang w:val="en-US"/>
@@ -2479,7 +2556,21 @@
         <w:rPr>
           <w:lang w:val="en-US"/>
         </w:rPr>
-        <w:t>: The Administrator starts up the WebServer service making the PWAS system available to customers/workers. At this point the customers can connect to PWAS system by opening a web browser with PWAS web page address.</w:t>
+        <w:t xml:space="preserve">: The Administrator starts up the </w:t>
+      </w:r>
+      <w:proofErr w:type="spellStart"/>
+      <w:r>
+        <w:rPr>
+          <w:lang w:val="en-US"/>
+        </w:rPr>
+        <w:t>WebServer</w:t>
+      </w:r>
+      <w:proofErr w:type="spellEnd"/>
+      <w:r>
+        <w:rPr>
+          <w:lang w:val="en-US"/>
+        </w:rPr>
+        <w:t xml:space="preserve"> service making the PWAS system available to customers/workers. At this point the customers can connect to PWAS system by opening a web browser with PWAS web page address.</w:t>
       </w:r>
     </w:p>
     <w:p>
@@ -2512,7 +2603,21 @@
         <w:rPr>
           <w:lang w:val="en-US"/>
         </w:rPr>
-        <w:t>: The Administrator shuts down the WebServer's service.</w:t>
+        <w:t xml:space="preserve">: The Administrator shuts down the </w:t>
+      </w:r>
+      <w:proofErr w:type="spellStart"/>
+      <w:r>
+        <w:rPr>
+          <w:lang w:val="en-US"/>
+        </w:rPr>
+        <w:t>WebServer's</w:t>
+      </w:r>
+      <w:proofErr w:type="spellEnd"/>
+      <w:r>
+        <w:rPr>
+          <w:lang w:val="en-US"/>
+        </w:rPr>
+        <w:t xml:space="preserve"> service.</w:t>
       </w:r>
     </w:p>
     <w:p>
@@ -2545,7 +2650,21 @@
         <w:rPr>
           <w:lang w:val="en-US"/>
         </w:rPr>
-        <w:t>: System maintenance will be done on weekends, between 12am and 7am, occurring less than twice per month and during this period the WebServer services will be shut down.</w:t>
+        <w:t xml:space="preserve">: System maintenance will be done on weekends, between 12am and 7am, occurring less than twice per month and during this period the </w:t>
+      </w:r>
+      <w:proofErr w:type="spellStart"/>
+      <w:r>
+        <w:rPr>
+          <w:lang w:val="en-US"/>
+        </w:rPr>
+        <w:t>WebServer</w:t>
+      </w:r>
+      <w:proofErr w:type="spellEnd"/>
+      <w:r>
+        <w:rPr>
+          <w:lang w:val="en-US"/>
+        </w:rPr>
+        <w:t xml:space="preserve"> services will be shut down.</w:t>
       </w:r>
     </w:p>
     <w:p>
@@ -2615,6 +2734,7 @@
           <w:b/>
           <w:lang w:val="en-US"/>
         </w:rPr>
+        <w:lastRenderedPageBreak/>
         <w:t xml:space="preserve">4. Subsystem services </w:t>
       </w:r>
     </w:p>
@@ -2631,12 +2751,21 @@
           <w:lang w:val="en-US"/>
         </w:rPr>
       </w:pPr>
+      <w:proofErr w:type="spellStart"/>
       <w:r>
         <w:rPr>
           <w:u w:val="single"/>
           <w:lang w:val="en-US"/>
         </w:rPr>
-        <w:t>UserManagement Subsystem</w:t>
+        <w:t>UserManagement</w:t>
+      </w:r>
+      <w:proofErr w:type="spellEnd"/>
+      <w:r>
+        <w:rPr>
+          <w:u w:val="single"/>
+          <w:lang w:val="en-US"/>
+        </w:rPr>
+        <w:t xml:space="preserve"> Subsystem</w:t>
       </w:r>
       <w:r>
         <w:rPr>
@@ -2683,37 +2812,55 @@
           <w:lang w:val="en-US"/>
         </w:rPr>
       </w:pPr>
+      <w:proofErr w:type="gramStart"/>
       <w:r>
         <w:rPr>
           <w:lang w:val="en-US"/>
         </w:rPr>
         <w:t>·  Register</w:t>
       </w:r>
-    </w:p>
-    <w:p>
-      <w:pPr>
-        <w:rPr>
-          <w:lang w:val="en-US"/>
-        </w:rPr>
-      </w:pPr>
-      <w:r>
-        <w:rPr>
-          <w:lang w:val="en-US"/>
-        </w:rPr>
-        <w:t>·  Login / Logout</w:t>
-      </w:r>
-    </w:p>
-    <w:p>
-      <w:pPr>
-        <w:rPr>
-          <w:lang w:val="en-US"/>
-        </w:rPr>
-      </w:pPr>
-      <w:r>
-        <w:rPr>
-          <w:lang w:val="en-US"/>
-        </w:rPr>
-        <w:t>·  Edit Profile</w:t>
+      <w:proofErr w:type="gramEnd"/>
+    </w:p>
+    <w:p>
+      <w:pPr>
+        <w:rPr>
+          <w:lang w:val="en-US"/>
+        </w:rPr>
+      </w:pPr>
+      <w:proofErr w:type="gramStart"/>
+      <w:r>
+        <w:rPr>
+          <w:lang w:val="en-US"/>
+        </w:rPr>
+        <w:t>·  Login</w:t>
+      </w:r>
+      <w:proofErr w:type="gramEnd"/>
+      <w:r>
+        <w:rPr>
+          <w:lang w:val="en-US"/>
+        </w:rPr>
+        <w:t xml:space="preserve"> / Logout</w:t>
+      </w:r>
+    </w:p>
+    <w:p>
+      <w:pPr>
+        <w:rPr>
+          <w:lang w:val="en-US"/>
+        </w:rPr>
+      </w:pPr>
+      <w:proofErr w:type="gramStart"/>
+      <w:r>
+        <w:rPr>
+          <w:lang w:val="en-US"/>
+        </w:rPr>
+        <w:t>·  Edit</w:t>
+      </w:r>
+      <w:proofErr w:type="gramEnd"/>
+      <w:r>
+        <w:rPr>
+          <w:lang w:val="en-US"/>
+        </w:rPr>
+        <w:t xml:space="preserve"> Profile</w:t>
       </w:r>
     </w:p>
     <w:p>
@@ -2735,12 +2882,21 @@
           <w:lang w:val="en-US"/>
         </w:rPr>
       </w:pPr>
+      <w:proofErr w:type="spellStart"/>
       <w:r>
         <w:rPr>
           <w:u w:val="single"/>
           <w:lang w:val="en-US"/>
         </w:rPr>
-        <w:t>OrderManagement Subsystem</w:t>
+        <w:t>OrderManagement</w:t>
+      </w:r>
+      <w:proofErr w:type="spellEnd"/>
+      <w:r>
+        <w:rPr>
+          <w:u w:val="single"/>
+          <w:lang w:val="en-US"/>
+        </w:rPr>
+        <w:t xml:space="preserve"> Subsystem</w:t>
       </w:r>
       <w:r>
         <w:rPr>
@@ -2805,37 +2961,61 @@
           <w:lang w:val="en-US"/>
         </w:rPr>
       </w:pPr>
-      <w:r>
-        <w:rPr>
-          <w:lang w:val="en-US"/>
-        </w:rPr>
-        <w:t>·  Create Order</w:t>
-      </w:r>
-    </w:p>
-    <w:p>
-      <w:pPr>
-        <w:rPr>
-          <w:lang w:val="en-US"/>
-        </w:rPr>
-      </w:pPr>
-      <w:r>
-        <w:rPr>
-          <w:lang w:val="en-US"/>
-        </w:rPr>
-        <w:t>·  Edit Order</w:t>
-      </w:r>
-    </w:p>
-    <w:p>
-      <w:pPr>
-        <w:rPr>
-          <w:lang w:val="en-US"/>
-        </w:rPr>
-      </w:pPr>
-      <w:r>
-        <w:rPr>
-          <w:lang w:val="en-US"/>
-        </w:rPr>
-        <w:t>·  Save Order</w:t>
+      <w:proofErr w:type="gramStart"/>
+      <w:r>
+        <w:rPr>
+          <w:lang w:val="en-US"/>
+        </w:rPr>
+        <w:t>·  Create</w:t>
+      </w:r>
+      <w:proofErr w:type="gramEnd"/>
+      <w:r>
+        <w:rPr>
+          <w:lang w:val="en-US"/>
+        </w:rPr>
+        <w:t xml:space="preserve"> Order</w:t>
+      </w:r>
+    </w:p>
+    <w:p>
+      <w:pPr>
+        <w:rPr>
+          <w:lang w:val="en-US"/>
+        </w:rPr>
+      </w:pPr>
+      <w:proofErr w:type="gramStart"/>
+      <w:r>
+        <w:rPr>
+          <w:lang w:val="en-US"/>
+        </w:rPr>
+        <w:t>·  Edit</w:t>
+      </w:r>
+      <w:proofErr w:type="gramEnd"/>
+      <w:r>
+        <w:rPr>
+          <w:lang w:val="en-US"/>
+        </w:rPr>
+        <w:t xml:space="preserve"> Order</w:t>
+      </w:r>
+    </w:p>
+    <w:p>
+      <w:pPr>
+        <w:rPr>
+          <w:lang w:val="en-US"/>
+        </w:rPr>
+      </w:pPr>
+      <w:proofErr w:type="gramStart"/>
+      <w:r>
+        <w:rPr>
+          <w:lang w:val="en-US"/>
+        </w:rPr>
+        <w:t>·  Save</w:t>
+      </w:r>
+      <w:proofErr w:type="gramEnd"/>
+      <w:r>
+        <w:rPr>
+          <w:lang w:val="en-US"/>
+        </w:rPr>
+        <w:t xml:space="preserve"> Order</w:t>
       </w:r>
     </w:p>
     <w:p>
@@ -2857,6 +3037,7 @@
           <w:lang w:val="en-US"/>
         </w:rPr>
       </w:pPr>
+      <w:proofErr w:type="spellStart"/>
       <w:r>
         <w:rPr>
           <w:u w:val="single"/>
@@ -2869,13 +3050,77 @@
           <w:u w:val="single"/>
           <w:lang w:val="en-US"/>
         </w:rPr>
-        <w:t>ertoPrintRunConverter Subsystem</w:t>
-      </w:r>
-      <w:r>
-        <w:rPr>
-          <w:lang w:val="en-US"/>
-        </w:rPr>
-        <w:t>: This subsystem is responsible for adding the customer orders to the PrintRun. It provides functions for adding the paid customer orders to the PrintRun. This subsystem uses the services of OrderManagement and PrintRunManagement to execute the task.</w:t>
+        <w:t>ertoPrintRunConverter</w:t>
+      </w:r>
+      <w:proofErr w:type="spellEnd"/>
+      <w:r>
+        <w:rPr>
+          <w:u w:val="single"/>
+          <w:lang w:val="en-US"/>
+        </w:rPr>
+        <w:t xml:space="preserve"> Subsystem</w:t>
+      </w:r>
+      <w:r>
+        <w:rPr>
+          <w:lang w:val="en-US"/>
+        </w:rPr>
+        <w:t xml:space="preserve">: This subsystem is responsible for adding the customer orders to the </w:t>
+      </w:r>
+      <w:proofErr w:type="spellStart"/>
+      <w:r>
+        <w:rPr>
+          <w:lang w:val="en-US"/>
+        </w:rPr>
+        <w:t>PrintRun</w:t>
+      </w:r>
+      <w:proofErr w:type="spellEnd"/>
+      <w:r>
+        <w:rPr>
+          <w:lang w:val="en-US"/>
+        </w:rPr>
+        <w:t xml:space="preserve">. It provides functions for adding the paid customer orders to the </w:t>
+      </w:r>
+      <w:proofErr w:type="spellStart"/>
+      <w:r>
+        <w:rPr>
+          <w:lang w:val="en-US"/>
+        </w:rPr>
+        <w:t>PrintRun</w:t>
+      </w:r>
+      <w:proofErr w:type="spellEnd"/>
+      <w:r>
+        <w:rPr>
+          <w:lang w:val="en-US"/>
+        </w:rPr>
+        <w:t xml:space="preserve">. This subsystem uses the services of </w:t>
+      </w:r>
+      <w:proofErr w:type="spellStart"/>
+      <w:r>
+        <w:rPr>
+          <w:lang w:val="en-US"/>
+        </w:rPr>
+        <w:t>OrderManagement</w:t>
+      </w:r>
+      <w:proofErr w:type="spellEnd"/>
+      <w:r>
+        <w:rPr>
+          <w:lang w:val="en-US"/>
+        </w:rPr>
+        <w:t xml:space="preserve"> and </w:t>
+      </w:r>
+      <w:proofErr w:type="spellStart"/>
+      <w:r>
+        <w:rPr>
+          <w:lang w:val="en-US"/>
+        </w:rPr>
+        <w:t>PrintRunManagement</w:t>
+      </w:r>
+      <w:proofErr w:type="spellEnd"/>
+      <w:r>
+        <w:rPr>
+          <w:lang w:val="en-US"/>
+        </w:rPr>
+        <w:t xml:space="preserve"> to execute the task.</w:t>
       </w:r>
     </w:p>
     <w:p>
@@ -2916,12 +3161,36 @@
           <w:lang w:val="en-US"/>
         </w:rPr>
       </w:pPr>
-      <w:r>
-        <w:rPr>
-          <w:lang w:val="en-US"/>
-        </w:rPr>
-        <w:t>·  AddOrder to PrintRun</w:t>
-      </w:r>
+      <w:proofErr w:type="gramStart"/>
+      <w:r>
+        <w:rPr>
+          <w:lang w:val="en-US"/>
+        </w:rPr>
+        <w:t xml:space="preserve">·  </w:t>
+      </w:r>
+      <w:proofErr w:type="spellStart"/>
+      <w:r>
+        <w:rPr>
+          <w:lang w:val="en-US"/>
+        </w:rPr>
+        <w:t>AddOrder</w:t>
+      </w:r>
+      <w:proofErr w:type="spellEnd"/>
+      <w:proofErr w:type="gramEnd"/>
+      <w:r>
+        <w:rPr>
+          <w:lang w:val="en-US"/>
+        </w:rPr>
+        <w:t xml:space="preserve"> to </w:t>
+      </w:r>
+      <w:proofErr w:type="spellStart"/>
+      <w:r>
+        <w:rPr>
+          <w:lang w:val="en-US"/>
+        </w:rPr>
+        <w:t>PrintRun</w:t>
+      </w:r>
+      <w:proofErr w:type="spellEnd"/>
     </w:p>
     <w:p>
       <w:pPr>
@@ -2942,18 +3211,55 @@
           <w:lang w:val="en-US"/>
         </w:rPr>
       </w:pPr>
+      <w:proofErr w:type="spellStart"/>
       <w:r>
         <w:rPr>
           <w:u w:val="single"/>
           <w:lang w:val="en-US"/>
         </w:rPr>
-        <w:t>PrintRunManagement Subsystem</w:t>
-      </w:r>
-      <w:r>
-        <w:rPr>
-          <w:lang w:val="en-US"/>
-        </w:rPr>
-        <w:t>:  This subsystem is responsible for managing PrintRun. It provides functions for creating and editing PrintRun. This subsystem uses the services of User Interface and Security subsystem to authorize access to the User.</w:t>
+        <w:t>PrintRunManagement</w:t>
+      </w:r>
+      <w:proofErr w:type="spellEnd"/>
+      <w:r>
+        <w:rPr>
+          <w:u w:val="single"/>
+          <w:lang w:val="en-US"/>
+        </w:rPr>
+        <w:t xml:space="preserve"> Subsystem</w:t>
+      </w:r>
+      <w:r>
+        <w:rPr>
+          <w:lang w:val="en-US"/>
+        </w:rPr>
+        <w:t xml:space="preserve">:  This subsystem is responsible for managing </w:t>
+      </w:r>
+      <w:proofErr w:type="spellStart"/>
+      <w:r>
+        <w:rPr>
+          <w:lang w:val="en-US"/>
+        </w:rPr>
+        <w:t>PrintRun</w:t>
+      </w:r>
+      <w:proofErr w:type="spellEnd"/>
+      <w:r>
+        <w:rPr>
+          <w:lang w:val="en-US"/>
+        </w:rPr>
+        <w:t xml:space="preserve">. It provides functions for creating and editing </w:t>
+      </w:r>
+      <w:proofErr w:type="spellStart"/>
+      <w:r>
+        <w:rPr>
+          <w:lang w:val="en-US"/>
+        </w:rPr>
+        <w:t>PrintRun</w:t>
+      </w:r>
+      <w:proofErr w:type="spellEnd"/>
+      <w:r>
+        <w:rPr>
+          <w:lang w:val="en-US"/>
+        </w:rPr>
+        <w:t>. This subsystem uses the services of User Interface and Security subsystem to authorize access to the User.</w:t>
       </w:r>
     </w:p>
     <w:p>
@@ -3000,24 +3306,40 @@
           <w:lang w:val="en-US"/>
         </w:rPr>
       </w:pPr>
-      <w:r>
-        <w:rPr>
-          <w:lang w:val="en-US"/>
-        </w:rPr>
-        <w:t>·  Create Run</w:t>
-      </w:r>
-    </w:p>
-    <w:p>
-      <w:pPr>
-        <w:rPr>
-          <w:lang w:val="en-US"/>
-        </w:rPr>
-      </w:pPr>
-      <w:r>
-        <w:rPr>
-          <w:lang w:val="en-US"/>
-        </w:rPr>
-        <w:t>·  Edit Run</w:t>
+      <w:proofErr w:type="gramStart"/>
+      <w:r>
+        <w:rPr>
+          <w:lang w:val="en-US"/>
+        </w:rPr>
+        <w:t>·  Create</w:t>
+      </w:r>
+      <w:proofErr w:type="gramEnd"/>
+      <w:r>
+        <w:rPr>
+          <w:lang w:val="en-US"/>
+        </w:rPr>
+        <w:t xml:space="preserve"> Run</w:t>
+      </w:r>
+    </w:p>
+    <w:p>
+      <w:pPr>
+        <w:rPr>
+          <w:lang w:val="en-US"/>
+        </w:rPr>
+      </w:pPr>
+      <w:proofErr w:type="gramStart"/>
+      <w:r>
+        <w:rPr>
+          <w:lang w:val="en-US"/>
+        </w:rPr>
+        <w:t>·  Edit</w:t>
+      </w:r>
+      <w:proofErr w:type="gramEnd"/>
+      <w:r>
+        <w:rPr>
+          <w:lang w:val="en-US"/>
+        </w:rPr>
+        <w:t xml:space="preserve"> Run</w:t>
       </w:r>
     </w:p>
     <w:p>
@@ -3097,25 +3419,29 @@
           <w:lang w:val="en-US"/>
         </w:rPr>
       </w:pPr>
+      <w:proofErr w:type="gramStart"/>
       <w:r>
         <w:rPr>
           <w:lang w:val="en-US"/>
         </w:rPr>
         <w:t>·  Authenticate</w:t>
       </w:r>
-    </w:p>
-    <w:p>
-      <w:pPr>
-        <w:rPr>
-          <w:lang w:val="en-US"/>
-        </w:rPr>
-      </w:pPr>
+      <w:proofErr w:type="gramEnd"/>
+    </w:p>
+    <w:p>
+      <w:pPr>
+        <w:rPr>
+          <w:lang w:val="en-US"/>
+        </w:rPr>
+      </w:pPr>
+      <w:proofErr w:type="gramStart"/>
       <w:r>
         <w:rPr>
           <w:lang w:val="en-US"/>
         </w:rPr>
         <w:t>·  Authorize</w:t>
       </w:r>
+      <w:proofErr w:type="gramEnd"/>
     </w:p>
     <w:p>
       <w:pPr>
@@ -3159,6 +3485,7 @@
           <w:b/>
           <w:lang w:val="en-US"/>
         </w:rPr>
+        <w:lastRenderedPageBreak/>
         <w:t xml:space="preserve">5.  Glossary </w:t>
       </w:r>
     </w:p>
@@ -3244,7 +3571,21 @@
         <w:rPr>
           <w:lang w:val="en-US"/>
         </w:rPr>
-        <w:t>Employee: A member of the company, who has all the rights of any User plus other rights such as process customer orders, create print runs, etc.</w:t>
+        <w:t xml:space="preserve">Employee: A member of the company, who has all the rights of any User plus other rights such as process customer orders, </w:t>
+      </w:r>
+      <w:proofErr w:type="gramStart"/>
+      <w:r>
+        <w:rPr>
+          <w:lang w:val="en-US"/>
+        </w:rPr>
+        <w:t>create</w:t>
+      </w:r>
+      <w:proofErr w:type="gramEnd"/>
+      <w:r>
+        <w:rPr>
+          <w:lang w:val="en-US"/>
+        </w:rPr>
+        <w:t xml:space="preserve"> print runs, etc.</w:t>
       </w:r>
     </w:p>
     <w:p>
@@ -3352,19 +3693,21 @@
     <w:sectPr>
       <w:type w:val="continuous"/>
       <w:pgSz w:w="12240" w:h="15840"/>
-      <w:pgMar w:top="1080" w:right="1080" w:bottom="1080" w:left="1080" w:gutter="0"/>
+      <w:pgMar w:top="1080" w:right="1080" w:bottom="1080" w:left="1080" w:header="720" w:footer="720" w:gutter="0"/>
+      <w:cols w:space="720"/>
+      <w:docGrid w:linePitch="360"/>
     </w:sectPr>
   </w:body>
 </w:document>
 </file>
 
 <file path=word/numbering.xml><?xml version="1.0" encoding="utf-8"?>
-<w:numbering xmlns:mv="urn:schemas-microsoft-com:mac:vml" xmlns:mo="http://schemas.microsoft.com/office/mac/office/2008/main" xmlns:ve="http://schemas.openxmlformats.org/markup-compatibility/2006" xmlns:o="urn:schemas-microsoft-com:office:office" xmlns:r="http://schemas.openxmlformats.org/officeDocument/2006/relationships" xmlns:m="http://schemas.openxmlformats.org/officeDocument/2006/math" xmlns:v="urn:schemas-microsoft-com:vml" xmlns:w10="urn:schemas-microsoft-com:office:word" xmlns:w="http://schemas.openxmlformats.org/wordprocessingml/2006/main" xmlns:wne="http://schemas.microsoft.com/office/word/2006/wordml" xmlns:wp="http://schemas.openxmlformats.org/drawingml/2006/wordprocessingDrawing">
+<w:numbering xmlns:ve="http://schemas.openxmlformats.org/markup-compatibility/2006" xmlns:o="urn:schemas-microsoft-com:office:office" xmlns:r="http://schemas.openxmlformats.org/officeDocument/2006/relationships" xmlns:m="http://schemas.openxmlformats.org/officeDocument/2006/math" xmlns:v="urn:schemas-microsoft-com:vml" xmlns:wp="http://schemas.openxmlformats.org/drawingml/2006/wordprocessingDrawing" xmlns:w10="urn:schemas-microsoft-com:office:word" xmlns:w="http://schemas.openxmlformats.org/wordprocessingml/2006/main" xmlns:wne="http://schemas.microsoft.com/office/word/2006/wordml">
   <w:abstractNum w:abstractNumId="0">
     <w:nsid w:val="00000001"/>
     <w:multiLevelType w:val="hybridMultilevel"/>
     <w:tmpl w:val="00000001"/>
-    <w:lvl w:ilvl="0">
+    <w:lvl w:ilvl="0" w:tplc="1768779C">
       <w:start w:val="1"/>
       <w:numFmt w:val="bullet"/>
       <w:lvlText w:val=""/>
@@ -3379,7 +3722,7 @@
         <w:rFonts w:ascii="Symbol" w:hAnsi="Symbol"/>
       </w:rPr>
     </w:lvl>
-    <w:lvl w:ilvl="1">
+    <w:lvl w:ilvl="1" w:tplc="2698047C">
       <w:start w:val="1"/>
       <w:numFmt w:val="bullet"/>
       <w:lvlText w:val="o"/>
@@ -3394,7 +3737,7 @@
         <w:rFonts w:ascii="Courier New" w:hAnsi="Courier New"/>
       </w:rPr>
     </w:lvl>
-    <w:lvl w:ilvl="2">
+    <w:lvl w:ilvl="2" w:tplc="6AEEB0D2">
       <w:start w:val="1"/>
       <w:numFmt w:val="bullet"/>
       <w:lvlText w:val=""/>
@@ -3409,7 +3752,7 @@
         <w:rFonts w:ascii="Wingdings" w:hAnsi="Wingdings"/>
       </w:rPr>
     </w:lvl>
-    <w:lvl w:ilvl="3">
+    <w:lvl w:ilvl="3" w:tplc="11703120">
       <w:start w:val="1"/>
       <w:numFmt w:val="bullet"/>
       <w:lvlText w:val=""/>
@@ -3424,7 +3767,7 @@
         <w:rFonts w:ascii="Symbol" w:hAnsi="Symbol"/>
       </w:rPr>
     </w:lvl>
-    <w:lvl w:ilvl="4">
+    <w:lvl w:ilvl="4" w:tplc="1A5A32BE">
       <w:start w:val="1"/>
       <w:numFmt w:val="bullet"/>
       <w:lvlText w:val="o"/>
@@ -3439,7 +3782,7 @@
         <w:rFonts w:ascii="Courier New" w:hAnsi="Courier New"/>
       </w:rPr>
     </w:lvl>
-    <w:lvl w:ilvl="5">
+    <w:lvl w:ilvl="5" w:tplc="1F4643DE">
       <w:start w:val="1"/>
       <w:numFmt w:val="bullet"/>
       <w:lvlText w:val=""/>
@@ -3454,7 +3797,7 @@
         <w:rFonts w:ascii="Wingdings" w:hAnsi="Wingdings"/>
       </w:rPr>
     </w:lvl>
-    <w:lvl w:ilvl="6">
+    <w:lvl w:ilvl="6" w:tplc="2AD46BA2">
       <w:start w:val="1"/>
       <w:numFmt w:val="bullet"/>
       <w:lvlText w:val=""/>
@@ -3469,7 +3812,7 @@
         <w:rFonts w:ascii="Symbol" w:hAnsi="Symbol"/>
       </w:rPr>
     </w:lvl>
-    <w:lvl w:ilvl="7">
+    <w:lvl w:ilvl="7" w:tplc="83AE080E">
       <w:start w:val="1"/>
       <w:numFmt w:val="bullet"/>
       <w:lvlText w:val="o"/>
@@ -3484,7 +3827,7 @@
         <w:rFonts w:ascii="Courier New" w:hAnsi="Courier New"/>
       </w:rPr>
     </w:lvl>
-    <w:lvl w:ilvl="8">
+    <w:lvl w:ilvl="8" w:tplc="600C16AA">
       <w:start w:val="1"/>
       <w:numFmt w:val="bullet"/>
       <w:lvlText w:val=""/>
@@ -3504,7 +3847,7 @@
     <w:nsid w:val="00000002"/>
     <w:multiLevelType w:val="hybridMultilevel"/>
     <w:tmpl w:val="00000002"/>
-    <w:lvl w:ilvl="0">
+    <w:lvl w:ilvl="0" w:tplc="AA4CD528">
       <w:start w:val="1"/>
       <w:numFmt w:val="bullet"/>
       <w:lvlText w:val=""/>
@@ -3519,7 +3862,7 @@
         <w:rFonts w:ascii="Symbol" w:hAnsi="Symbol"/>
       </w:rPr>
     </w:lvl>
-    <w:lvl w:ilvl="1">
+    <w:lvl w:ilvl="1" w:tplc="1AB26012">
       <w:start w:val="1"/>
       <w:numFmt w:val="bullet"/>
       <w:lvlText w:val="o"/>
@@ -3534,7 +3877,7 @@
         <w:rFonts w:ascii="Courier New" w:hAnsi="Courier New"/>
       </w:rPr>
     </w:lvl>
-    <w:lvl w:ilvl="2">
+    <w:lvl w:ilvl="2" w:tplc="EBA4839A">
       <w:start w:val="1"/>
       <w:numFmt w:val="bullet"/>
       <w:lvlText w:val=""/>
@@ -3549,7 +3892,7 @@
         <w:rFonts w:ascii="Wingdings" w:hAnsi="Wingdings"/>
       </w:rPr>
     </w:lvl>
-    <w:lvl w:ilvl="3">
+    <w:lvl w:ilvl="3" w:tplc="36142ED2">
       <w:start w:val="1"/>
       <w:numFmt w:val="bullet"/>
       <w:lvlText w:val=""/>
@@ -3564,7 +3907,7 @@
         <w:rFonts w:ascii="Symbol" w:hAnsi="Symbol"/>
       </w:rPr>
     </w:lvl>
-    <w:lvl w:ilvl="4">
+    <w:lvl w:ilvl="4" w:tplc="7D22EB9E">
       <w:start w:val="1"/>
       <w:numFmt w:val="bullet"/>
       <w:lvlText w:val="o"/>
@@ -3579,7 +3922,7 @@
         <w:rFonts w:ascii="Courier New" w:hAnsi="Courier New"/>
       </w:rPr>
     </w:lvl>
-    <w:lvl w:ilvl="5">
+    <w:lvl w:ilvl="5" w:tplc="B2AACC76">
       <w:start w:val="1"/>
       <w:numFmt w:val="bullet"/>
       <w:lvlText w:val=""/>
@@ -3594,7 +3937,7 @@
         <w:rFonts w:ascii="Wingdings" w:hAnsi="Wingdings"/>
       </w:rPr>
     </w:lvl>
-    <w:lvl w:ilvl="6">
+    <w:lvl w:ilvl="6" w:tplc="47922722">
       <w:start w:val="1"/>
       <w:numFmt w:val="bullet"/>
       <w:lvlText w:val=""/>
@@ -3609,7 +3952,7 @@
         <w:rFonts w:ascii="Symbol" w:hAnsi="Symbol"/>
       </w:rPr>
     </w:lvl>
-    <w:lvl w:ilvl="7">
+    <w:lvl w:ilvl="7" w:tplc="958A4F5E">
       <w:start w:val="1"/>
       <w:numFmt w:val="bullet"/>
       <w:lvlText w:val="o"/>
@@ -3624,7 +3967,7 @@
         <w:rFonts w:ascii="Courier New" w:hAnsi="Courier New"/>
       </w:rPr>
     </w:lvl>
-    <w:lvl w:ilvl="8">
+    <w:lvl w:ilvl="8" w:tplc="41C23D94">
       <w:start w:val="1"/>
       <w:numFmt w:val="bullet"/>
       <w:lvlText w:val=""/>
@@ -3644,7 +3987,7 @@
     <w:nsid w:val="00000003"/>
     <w:multiLevelType w:val="hybridMultilevel"/>
     <w:tmpl w:val="00000003"/>
-    <w:lvl w:ilvl="0">
+    <w:lvl w:ilvl="0" w:tplc="C24C4EEE">
       <w:start w:val="1"/>
       <w:numFmt w:val="bullet"/>
       <w:lvlText w:val=""/>
@@ -3659,7 +4002,7 @@
         <w:rFonts w:ascii="Symbol" w:hAnsi="Symbol"/>
       </w:rPr>
     </w:lvl>
-    <w:lvl w:ilvl="1">
+    <w:lvl w:ilvl="1" w:tplc="6C80CF02">
       <w:start w:val="1"/>
       <w:numFmt w:val="bullet"/>
       <w:lvlText w:val="o"/>
@@ -3674,7 +4017,7 @@
         <w:rFonts w:ascii="Courier New" w:hAnsi="Courier New"/>
       </w:rPr>
     </w:lvl>
-    <w:lvl w:ilvl="2">
+    <w:lvl w:ilvl="2" w:tplc="0FC2C934">
       <w:start w:val="1"/>
       <w:numFmt w:val="bullet"/>
       <w:lvlText w:val=""/>
@@ -3689,7 +4032,7 @@
         <w:rFonts w:ascii="Wingdings" w:hAnsi="Wingdings"/>
       </w:rPr>
     </w:lvl>
-    <w:lvl w:ilvl="3">
+    <w:lvl w:ilvl="3" w:tplc="52A606F6">
       <w:start w:val="1"/>
       <w:numFmt w:val="bullet"/>
       <w:lvlText w:val=""/>
@@ -3704,7 +4047,7 @@
         <w:rFonts w:ascii="Symbol" w:hAnsi="Symbol"/>
       </w:rPr>
     </w:lvl>
-    <w:lvl w:ilvl="4">
+    <w:lvl w:ilvl="4" w:tplc="73AC1F62">
       <w:start w:val="1"/>
       <w:numFmt w:val="bullet"/>
       <w:lvlText w:val="o"/>
@@ -3719,7 +4062,7 @@
         <w:rFonts w:ascii="Courier New" w:hAnsi="Courier New"/>
       </w:rPr>
     </w:lvl>
-    <w:lvl w:ilvl="5">
+    <w:lvl w:ilvl="5" w:tplc="4974517E">
       <w:start w:val="1"/>
       <w:numFmt w:val="bullet"/>
       <w:lvlText w:val=""/>
@@ -3734,7 +4077,7 @@
         <w:rFonts w:ascii="Wingdings" w:hAnsi="Wingdings"/>
       </w:rPr>
     </w:lvl>
-    <w:lvl w:ilvl="6">
+    <w:lvl w:ilvl="6" w:tplc="CCFC8B54">
       <w:start w:val="1"/>
       <w:numFmt w:val="bullet"/>
       <w:lvlText w:val=""/>
@@ -3749,7 +4092,7 @@
         <w:rFonts w:ascii="Symbol" w:hAnsi="Symbol"/>
       </w:rPr>
     </w:lvl>
-    <w:lvl w:ilvl="7">
+    <w:lvl w:ilvl="7" w:tplc="7DC67688">
       <w:start w:val="1"/>
       <w:numFmt w:val="bullet"/>
       <w:lvlText w:val="o"/>
@@ -3764,7 +4107,7 @@
         <w:rFonts w:ascii="Courier New" w:hAnsi="Courier New"/>
       </w:rPr>
     </w:lvl>
-    <w:lvl w:ilvl="8">
+    <w:lvl w:ilvl="8" w:tplc="CB60985C">
       <w:start w:val="1"/>
       <w:numFmt w:val="bullet"/>
       <w:lvlText w:val=""/>
@@ -3784,7 +4127,7 @@
     <w:nsid w:val="00000004"/>
     <w:multiLevelType w:val="hybridMultilevel"/>
     <w:tmpl w:val="00000004"/>
-    <w:lvl w:ilvl="0">
+    <w:lvl w:ilvl="0" w:tplc="C798B3D2">
       <w:start w:val="1"/>
       <w:numFmt w:val="bullet"/>
       <w:lvlText w:val=""/>
@@ -3799,7 +4142,7 @@
         <w:rFonts w:ascii="Symbol" w:hAnsi="Symbol"/>
       </w:rPr>
     </w:lvl>
-    <w:lvl w:ilvl="1">
+    <w:lvl w:ilvl="1" w:tplc="26BED2D6">
       <w:start w:val="1"/>
       <w:numFmt w:val="bullet"/>
       <w:lvlText w:val="o"/>
@@ -3814,7 +4157,7 @@
         <w:rFonts w:ascii="Courier New" w:hAnsi="Courier New"/>
       </w:rPr>
     </w:lvl>
-    <w:lvl w:ilvl="2">
+    <w:lvl w:ilvl="2" w:tplc="0C1A9B72">
       <w:start w:val="1"/>
       <w:numFmt w:val="bullet"/>
       <w:lvlText w:val=""/>
@@ -3829,7 +4172,7 @@
         <w:rFonts w:ascii="Wingdings" w:hAnsi="Wingdings"/>
       </w:rPr>
     </w:lvl>
-    <w:lvl w:ilvl="3">
+    <w:lvl w:ilvl="3" w:tplc="DA268BAA">
       <w:start w:val="1"/>
       <w:numFmt w:val="bullet"/>
       <w:lvlText w:val=""/>
@@ -3844,7 +4187,7 @@
         <w:rFonts w:ascii="Symbol" w:hAnsi="Symbol"/>
       </w:rPr>
     </w:lvl>
-    <w:lvl w:ilvl="4">
+    <w:lvl w:ilvl="4" w:tplc="64522F62">
       <w:start w:val="1"/>
       <w:numFmt w:val="bullet"/>
       <w:lvlText w:val="o"/>
@@ -3859,7 +4202,7 @@
         <w:rFonts w:ascii="Courier New" w:hAnsi="Courier New"/>
       </w:rPr>
     </w:lvl>
-    <w:lvl w:ilvl="5">
+    <w:lvl w:ilvl="5" w:tplc="4AB0B286">
       <w:start w:val="1"/>
       <w:numFmt w:val="bullet"/>
       <w:lvlText w:val=""/>
@@ -3874,7 +4217,7 @@
         <w:rFonts w:ascii="Wingdings" w:hAnsi="Wingdings"/>
       </w:rPr>
     </w:lvl>
-    <w:lvl w:ilvl="6">
+    <w:lvl w:ilvl="6" w:tplc="3DD6C0E4">
       <w:start w:val="1"/>
       <w:numFmt w:val="bullet"/>
       <w:lvlText w:val=""/>
@@ -3889,7 +4232,7 @@
         <w:rFonts w:ascii="Symbol" w:hAnsi="Symbol"/>
       </w:rPr>
     </w:lvl>
-    <w:lvl w:ilvl="7">
+    <w:lvl w:ilvl="7" w:tplc="6FF0C64A">
       <w:start w:val="1"/>
       <w:numFmt w:val="bullet"/>
       <w:lvlText w:val="o"/>
@@ -3904,7 +4247,7 @@
         <w:rFonts w:ascii="Courier New" w:hAnsi="Courier New"/>
       </w:rPr>
     </w:lvl>
-    <w:lvl w:ilvl="8">
+    <w:lvl w:ilvl="8" w:tplc="782A4E90">
       <w:start w:val="1"/>
       <w:numFmt w:val="bullet"/>
       <w:lvlText w:val=""/>
@@ -3924,7 +4267,7 @@
     <w:nsid w:val="00000005"/>
     <w:multiLevelType w:val="hybridMultilevel"/>
     <w:tmpl w:val="00000005"/>
-    <w:lvl w:ilvl="0">
+    <w:lvl w:ilvl="0" w:tplc="1D0820CA">
       <w:start w:val="1"/>
       <w:numFmt w:val="bullet"/>
       <w:lvlText w:val=""/>
@@ -3939,7 +4282,7 @@
         <w:rFonts w:ascii="Symbol" w:hAnsi="Symbol"/>
       </w:rPr>
     </w:lvl>
-    <w:lvl w:ilvl="1">
+    <w:lvl w:ilvl="1" w:tplc="5B24D40E">
       <w:start w:val="1"/>
       <w:numFmt w:val="bullet"/>
       <w:lvlText w:val="o"/>
@@ -3954,7 +4297,7 @@
         <w:rFonts w:ascii="Courier New" w:hAnsi="Courier New"/>
       </w:rPr>
     </w:lvl>
-    <w:lvl w:ilvl="2">
+    <w:lvl w:ilvl="2" w:tplc="A0BE14CE">
       <w:start w:val="1"/>
       <w:numFmt w:val="bullet"/>
       <w:lvlText w:val=""/>
@@ -3969,7 +4312,7 @@
         <w:rFonts w:ascii="Wingdings" w:hAnsi="Wingdings"/>
       </w:rPr>
     </w:lvl>
-    <w:lvl w:ilvl="3">
+    <w:lvl w:ilvl="3" w:tplc="86304116">
       <w:start w:val="1"/>
       <w:numFmt w:val="bullet"/>
       <w:lvlText w:val=""/>
@@ -3984,7 +4327,7 @@
         <w:rFonts w:ascii="Symbol" w:hAnsi="Symbol"/>
       </w:rPr>
     </w:lvl>
-    <w:lvl w:ilvl="4">
+    <w:lvl w:ilvl="4" w:tplc="658AF1B0">
       <w:start w:val="1"/>
       <w:numFmt w:val="bullet"/>
       <w:lvlText w:val="o"/>
@@ -3999,7 +4342,7 @@
         <w:rFonts w:ascii="Courier New" w:hAnsi="Courier New"/>
       </w:rPr>
     </w:lvl>
-    <w:lvl w:ilvl="5">
+    <w:lvl w:ilvl="5" w:tplc="81A627A6">
       <w:start w:val="1"/>
       <w:numFmt w:val="bullet"/>
       <w:lvlText w:val=""/>
@@ -4014,7 +4357,7 @@
         <w:rFonts w:ascii="Wingdings" w:hAnsi="Wingdings"/>
       </w:rPr>
     </w:lvl>
-    <w:lvl w:ilvl="6">
+    <w:lvl w:ilvl="6" w:tplc="5EEA910A">
       <w:start w:val="1"/>
       <w:numFmt w:val="bullet"/>
       <w:lvlText w:val=""/>
@@ -4029,7 +4372,7 @@
         <w:rFonts w:ascii="Symbol" w:hAnsi="Symbol"/>
       </w:rPr>
     </w:lvl>
-    <w:lvl w:ilvl="7">
+    <w:lvl w:ilvl="7" w:tplc="90660766">
       <w:start w:val="1"/>
       <w:numFmt w:val="bullet"/>
       <w:lvlText w:val="o"/>
@@ -4044,7 +4387,7 @@
         <w:rFonts w:ascii="Courier New" w:hAnsi="Courier New"/>
       </w:rPr>
     </w:lvl>
-    <w:lvl w:ilvl="8">
+    <w:lvl w:ilvl="8" w:tplc="32D0D8FC">
       <w:start w:val="1"/>
       <w:numFmt w:val="bullet"/>
       <w:lvlText w:val=""/>
@@ -4064,7 +4407,7 @@
     <w:nsid w:val="00000006"/>
     <w:multiLevelType w:val="hybridMultilevel"/>
     <w:tmpl w:val="00000006"/>
-    <w:lvl w:ilvl="0">
+    <w:lvl w:ilvl="0" w:tplc="9912B26C">
       <w:start w:val="1"/>
       <w:numFmt w:val="bullet"/>
       <w:lvlText w:val=""/>
@@ -4079,7 +4422,7 @@
         <w:rFonts w:ascii="Symbol" w:hAnsi="Symbol"/>
       </w:rPr>
     </w:lvl>
-    <w:lvl w:ilvl="1">
+    <w:lvl w:ilvl="1" w:tplc="477CF7FC">
       <w:start w:val="1"/>
       <w:numFmt w:val="bullet"/>
       <w:lvlText w:val="o"/>
@@ -4094,7 +4437,7 @@
         <w:rFonts w:ascii="Courier New" w:hAnsi="Courier New"/>
       </w:rPr>
     </w:lvl>
-    <w:lvl w:ilvl="2">
+    <w:lvl w:ilvl="2" w:tplc="05DC30A0">
       <w:start w:val="1"/>
       <w:numFmt w:val="bullet"/>
       <w:lvlText w:val=""/>
@@ -4109,7 +4452,7 @@
         <w:rFonts w:ascii="Wingdings" w:hAnsi="Wingdings"/>
       </w:rPr>
     </w:lvl>
-    <w:lvl w:ilvl="3">
+    <w:lvl w:ilvl="3" w:tplc="E55CB3F6">
       <w:start w:val="1"/>
       <w:numFmt w:val="bullet"/>
       <w:lvlText w:val=""/>
@@ -4124,7 +4467,7 @@
         <w:rFonts w:ascii="Symbol" w:hAnsi="Symbol"/>
       </w:rPr>
     </w:lvl>
-    <w:lvl w:ilvl="4">
+    <w:lvl w:ilvl="4" w:tplc="6A20D454">
       <w:start w:val="1"/>
       <w:numFmt w:val="bullet"/>
       <w:lvlText w:val="o"/>
@@ -4139,7 +4482,7 @@
         <w:rFonts w:ascii="Courier New" w:hAnsi="Courier New"/>
       </w:rPr>
     </w:lvl>
-    <w:lvl w:ilvl="5">
+    <w:lvl w:ilvl="5" w:tplc="2146F02E">
       <w:start w:val="1"/>
       <w:numFmt w:val="bullet"/>
       <w:lvlText w:val=""/>
@@ -4154,7 +4497,7 @@
         <w:rFonts w:ascii="Wingdings" w:hAnsi="Wingdings"/>
       </w:rPr>
     </w:lvl>
-    <w:lvl w:ilvl="6">
+    <w:lvl w:ilvl="6" w:tplc="AB1C04EA">
       <w:start w:val="1"/>
       <w:numFmt w:val="bullet"/>
       <w:lvlText w:val=""/>
@@ -4169,7 +4512,7 @@
         <w:rFonts w:ascii="Symbol" w:hAnsi="Symbol"/>
       </w:rPr>
     </w:lvl>
-    <w:lvl w:ilvl="7">
+    <w:lvl w:ilvl="7" w:tplc="C80879C2">
       <w:start w:val="1"/>
       <w:numFmt w:val="bullet"/>
       <w:lvlText w:val="o"/>
@@ -4184,7 +4527,7 @@
         <w:rFonts w:ascii="Courier New" w:hAnsi="Courier New"/>
       </w:rPr>
     </w:lvl>
-    <w:lvl w:ilvl="8">
+    <w:lvl w:ilvl="8" w:tplc="6A78F0E2">
       <w:start w:val="1"/>
       <w:numFmt w:val="bullet"/>
       <w:lvlText w:val=""/>
@@ -4204,7 +4547,7 @@
     <w:nsid w:val="00000007"/>
     <w:multiLevelType w:val="hybridMultilevel"/>
     <w:tmpl w:val="00000007"/>
-    <w:lvl w:ilvl="0">
+    <w:lvl w:ilvl="0" w:tplc="5B427B02">
       <w:start w:val="1"/>
       <w:numFmt w:val="bullet"/>
       <w:lvlText w:val=""/>
@@ -4219,7 +4562,7 @@
         <w:rFonts w:ascii="Symbol" w:hAnsi="Symbol"/>
       </w:rPr>
     </w:lvl>
-    <w:lvl w:ilvl="1">
+    <w:lvl w:ilvl="1" w:tplc="766C946A">
       <w:start w:val="1"/>
       <w:numFmt w:val="bullet"/>
       <w:lvlText w:val="o"/>
@@ -4234,7 +4577,7 @@
         <w:rFonts w:ascii="Courier New" w:hAnsi="Courier New"/>
       </w:rPr>
     </w:lvl>
-    <w:lvl w:ilvl="2">
+    <w:lvl w:ilvl="2" w:tplc="10666794">
       <w:start w:val="1"/>
       <w:numFmt w:val="bullet"/>
       <w:lvlText w:val=""/>
@@ -4249,7 +4592,7 @@
         <w:rFonts w:ascii="Wingdings" w:hAnsi="Wingdings"/>
       </w:rPr>
     </w:lvl>
-    <w:lvl w:ilvl="3">
+    <w:lvl w:ilvl="3" w:tplc="33C8F95E">
       <w:start w:val="1"/>
       <w:numFmt w:val="bullet"/>
       <w:lvlText w:val=""/>
@@ -4264,7 +4607,7 @@
         <w:rFonts w:ascii="Symbol" w:hAnsi="Symbol"/>
       </w:rPr>
     </w:lvl>
-    <w:lvl w:ilvl="4">
+    <w:lvl w:ilvl="4" w:tplc="10AE57A6">
       <w:start w:val="1"/>
       <w:numFmt w:val="bullet"/>
       <w:lvlText w:val="o"/>
@@ -4279,7 +4622,7 @@
         <w:rFonts w:ascii="Courier New" w:hAnsi="Courier New"/>
       </w:rPr>
     </w:lvl>
-    <w:lvl w:ilvl="5">
+    <w:lvl w:ilvl="5" w:tplc="CF6882EE">
       <w:start w:val="1"/>
       <w:numFmt w:val="bullet"/>
       <w:lvlText w:val=""/>
@@ -4294,7 +4637,7 @@
         <w:rFonts w:ascii="Wingdings" w:hAnsi="Wingdings"/>
       </w:rPr>
     </w:lvl>
-    <w:lvl w:ilvl="6">
+    <w:lvl w:ilvl="6" w:tplc="63169C44">
       <w:start w:val="1"/>
       <w:numFmt w:val="bullet"/>
       <w:lvlText w:val=""/>
@@ -4309,7 +4652,7 @@
         <w:rFonts w:ascii="Symbol" w:hAnsi="Symbol"/>
       </w:rPr>
     </w:lvl>
-    <w:lvl w:ilvl="7">
+    <w:lvl w:ilvl="7" w:tplc="75280002">
       <w:start w:val="1"/>
       <w:numFmt w:val="bullet"/>
       <w:lvlText w:val="o"/>
@@ -4324,7 +4667,7 @@
         <w:rFonts w:ascii="Courier New" w:hAnsi="Courier New"/>
       </w:rPr>
     </w:lvl>
-    <w:lvl w:ilvl="8">
+    <w:lvl w:ilvl="8" w:tplc="8392F0EE">
       <w:start w:val="1"/>
       <w:numFmt w:val="bullet"/>
       <w:lvlText w:val=""/>
@@ -4344,7 +4687,7 @@
     <w:nsid w:val="00000008"/>
     <w:multiLevelType w:val="hybridMultilevel"/>
     <w:tmpl w:val="00000008"/>
-    <w:lvl w:ilvl="0">
+    <w:lvl w:ilvl="0" w:tplc="5FC45D38">
       <w:start w:val="1"/>
       <w:numFmt w:val="bullet"/>
       <w:lvlText w:val=""/>
@@ -4359,7 +4702,7 @@
         <w:rFonts w:ascii="Symbol" w:hAnsi="Symbol"/>
       </w:rPr>
     </w:lvl>
-    <w:lvl w:ilvl="1">
+    <w:lvl w:ilvl="1" w:tplc="9A1E10BC">
       <w:start w:val="1"/>
       <w:numFmt w:val="bullet"/>
       <w:lvlText w:val="o"/>
@@ -4374,7 +4717,7 @@
         <w:rFonts w:ascii="Courier New" w:hAnsi="Courier New"/>
       </w:rPr>
     </w:lvl>
-    <w:lvl w:ilvl="2">
+    <w:lvl w:ilvl="2" w:tplc="4CCA6F98">
       <w:start w:val="1"/>
       <w:numFmt w:val="bullet"/>
       <w:lvlText w:val=""/>
@@ -4389,7 +4732,7 @@
         <w:rFonts w:ascii="Wingdings" w:hAnsi="Wingdings"/>
       </w:rPr>
     </w:lvl>
-    <w:lvl w:ilvl="3">
+    <w:lvl w:ilvl="3" w:tplc="7DDAAF0C">
       <w:start w:val="1"/>
       <w:numFmt w:val="bullet"/>
       <w:lvlText w:val=""/>
@@ -4404,7 +4747,7 @@
         <w:rFonts w:ascii="Symbol" w:hAnsi="Symbol"/>
       </w:rPr>
     </w:lvl>
-    <w:lvl w:ilvl="4">
+    <w:lvl w:ilvl="4" w:tplc="FE9C2E3C">
       <w:start w:val="1"/>
       <w:numFmt w:val="bullet"/>
       <w:lvlText w:val="o"/>
@@ -4419,7 +4762,7 @@
         <w:rFonts w:ascii="Courier New" w:hAnsi="Courier New"/>
       </w:rPr>
     </w:lvl>
-    <w:lvl w:ilvl="5">
+    <w:lvl w:ilvl="5" w:tplc="0F0E0168">
       <w:start w:val="1"/>
       <w:numFmt w:val="bullet"/>
       <w:lvlText w:val=""/>
@@ -4434,7 +4777,7 @@
         <w:rFonts w:ascii="Wingdings" w:hAnsi="Wingdings"/>
       </w:rPr>
     </w:lvl>
-    <w:lvl w:ilvl="6">
+    <w:lvl w:ilvl="6" w:tplc="6AA0D8F2">
       <w:start w:val="1"/>
       <w:numFmt w:val="bullet"/>
       <w:lvlText w:val=""/>
@@ -4449,7 +4792,7 @@
         <w:rFonts w:ascii="Symbol" w:hAnsi="Symbol"/>
       </w:rPr>
     </w:lvl>
-    <w:lvl w:ilvl="7">
+    <w:lvl w:ilvl="7" w:tplc="77985E4C">
       <w:start w:val="1"/>
       <w:numFmt w:val="bullet"/>
       <w:lvlText w:val="o"/>
@@ -4464,7 +4807,7 @@
         <w:rFonts w:ascii="Courier New" w:hAnsi="Courier New"/>
       </w:rPr>
     </w:lvl>
-    <w:lvl w:ilvl="8">
+    <w:lvl w:ilvl="8" w:tplc="0CB27D80">
       <w:start w:val="1"/>
       <w:numFmt w:val="bullet"/>
       <w:lvlText w:val=""/>
@@ -4484,7 +4827,7 @@
     <w:nsid w:val="00000009"/>
     <w:multiLevelType w:val="hybridMultilevel"/>
     <w:tmpl w:val="00000009"/>
-    <w:lvl w:ilvl="0">
+    <w:lvl w:ilvl="0" w:tplc="7C646F70">
       <w:start w:val="1"/>
       <w:numFmt w:val="bullet"/>
       <w:lvlText w:val=""/>
@@ -4499,7 +4842,7 @@
         <w:rFonts w:ascii="Symbol" w:hAnsi="Symbol"/>
       </w:rPr>
     </w:lvl>
-    <w:lvl w:ilvl="1">
+    <w:lvl w:ilvl="1" w:tplc="91700CA2">
       <w:start w:val="1"/>
       <w:numFmt w:val="bullet"/>
       <w:lvlText w:val="o"/>
@@ -4514,7 +4857,7 @@
         <w:rFonts w:ascii="Courier New" w:hAnsi="Courier New"/>
       </w:rPr>
     </w:lvl>
-    <w:lvl w:ilvl="2">
+    <w:lvl w:ilvl="2" w:tplc="08F01C9C">
       <w:start w:val="1"/>
       <w:numFmt w:val="bullet"/>
       <w:lvlText w:val=""/>
@@ -4529,7 +4872,7 @@
         <w:rFonts w:ascii="Wingdings" w:hAnsi="Wingdings"/>
       </w:rPr>
     </w:lvl>
-    <w:lvl w:ilvl="3">
+    <w:lvl w:ilvl="3" w:tplc="1040B924">
       <w:start w:val="1"/>
       <w:numFmt w:val="bullet"/>
       <w:lvlText w:val=""/>
@@ -4544,7 +4887,7 @@
         <w:rFonts w:ascii="Symbol" w:hAnsi="Symbol"/>
       </w:rPr>
     </w:lvl>
-    <w:lvl w:ilvl="4">
+    <w:lvl w:ilvl="4" w:tplc="50123B6C">
       <w:start w:val="1"/>
       <w:numFmt w:val="bullet"/>
       <w:lvlText w:val="o"/>
@@ -4559,7 +4902,7 @@
         <w:rFonts w:ascii="Courier New" w:hAnsi="Courier New"/>
       </w:rPr>
     </w:lvl>
-    <w:lvl w:ilvl="5">
+    <w:lvl w:ilvl="5" w:tplc="097085C8">
       <w:start w:val="1"/>
       <w:numFmt w:val="bullet"/>
       <w:lvlText w:val=""/>
@@ -4574,7 +4917,7 @@
         <w:rFonts w:ascii="Wingdings" w:hAnsi="Wingdings"/>
       </w:rPr>
     </w:lvl>
-    <w:lvl w:ilvl="6">
+    <w:lvl w:ilvl="6" w:tplc="EC28726C">
       <w:start w:val="1"/>
       <w:numFmt w:val="bullet"/>
       <w:lvlText w:val=""/>
@@ -4589,7 +4932,7 @@
         <w:rFonts w:ascii="Symbol" w:hAnsi="Symbol"/>
       </w:rPr>
     </w:lvl>
-    <w:lvl w:ilvl="7">
+    <w:lvl w:ilvl="7" w:tplc="26445720">
       <w:start w:val="1"/>
       <w:numFmt w:val="bullet"/>
       <w:lvlText w:val="o"/>
@@ -4604,7 +4947,7 @@
         <w:rFonts w:ascii="Courier New" w:hAnsi="Courier New"/>
       </w:rPr>
     </w:lvl>
-    <w:lvl w:ilvl="8">
+    <w:lvl w:ilvl="8" w:tplc="E4E6F9DA">
       <w:start w:val="1"/>
       <w:numFmt w:val="bullet"/>
       <w:lvlText w:val=""/>
@@ -4624,7 +4967,7 @@
     <w:nsid w:val="0000000A"/>
     <w:multiLevelType w:val="hybridMultilevel"/>
     <w:tmpl w:val="0000000A"/>
-    <w:lvl w:ilvl="0">
+    <w:lvl w:ilvl="0" w:tplc="E61A2532">
       <w:start w:val="1"/>
       <w:numFmt w:val="bullet"/>
       <w:lvlText w:val=""/>
@@ -4639,7 +4982,7 @@
         <w:rFonts w:ascii="Symbol" w:hAnsi="Symbol"/>
       </w:rPr>
     </w:lvl>
-    <w:lvl w:ilvl="1">
+    <w:lvl w:ilvl="1" w:tplc="5F4421D8">
       <w:start w:val="1"/>
       <w:numFmt w:val="bullet"/>
       <w:lvlText w:val="o"/>
@@ -4654,7 +4997,7 @@
         <w:rFonts w:ascii="Courier New" w:hAnsi="Courier New"/>
       </w:rPr>
     </w:lvl>
-    <w:lvl w:ilvl="2">
+    <w:lvl w:ilvl="2" w:tplc="CFEE8836">
       <w:start w:val="1"/>
       <w:numFmt w:val="bullet"/>
       <w:lvlText w:val=""/>
@@ -4669,7 +5012,7 @@
         <w:rFonts w:ascii="Wingdings" w:hAnsi="Wingdings"/>
       </w:rPr>
     </w:lvl>
-    <w:lvl w:ilvl="3">
+    <w:lvl w:ilvl="3" w:tplc="09A8CF86">
       <w:start w:val="1"/>
       <w:numFmt w:val="bullet"/>
       <w:lvlText w:val=""/>
@@ -4684,7 +5027,7 @@
         <w:rFonts w:ascii="Symbol" w:hAnsi="Symbol"/>
       </w:rPr>
     </w:lvl>
-    <w:lvl w:ilvl="4">
+    <w:lvl w:ilvl="4" w:tplc="E7E00962">
       <w:start w:val="1"/>
       <w:numFmt w:val="bullet"/>
       <w:lvlText w:val="o"/>
@@ -4699,7 +5042,7 @@
         <w:rFonts w:ascii="Courier New" w:hAnsi="Courier New"/>
       </w:rPr>
     </w:lvl>
-    <w:lvl w:ilvl="5">
+    <w:lvl w:ilvl="5" w:tplc="358EE6C2">
       <w:start w:val="1"/>
       <w:numFmt w:val="bullet"/>
       <w:lvlText w:val=""/>
@@ -4714,7 +5057,7 @@
         <w:rFonts w:ascii="Wingdings" w:hAnsi="Wingdings"/>
       </w:rPr>
     </w:lvl>
-    <w:lvl w:ilvl="6">
+    <w:lvl w:ilvl="6" w:tplc="3A9CC434">
       <w:start w:val="1"/>
       <w:numFmt w:val="bullet"/>
       <w:lvlText w:val=""/>
@@ -4729,7 +5072,7 @@
         <w:rFonts w:ascii="Symbol" w:hAnsi="Symbol"/>
       </w:rPr>
     </w:lvl>
-    <w:lvl w:ilvl="7">
+    <w:lvl w:ilvl="7" w:tplc="8988A892">
       <w:start w:val="1"/>
       <w:numFmt w:val="bullet"/>
       <w:lvlText w:val="o"/>
@@ -4744,7 +5087,7 @@
         <w:rFonts w:ascii="Courier New" w:hAnsi="Courier New"/>
       </w:rPr>
     </w:lvl>
-    <w:lvl w:ilvl="8">
+    <w:lvl w:ilvl="8" w:tplc="5B16DBCE">
       <w:start w:val="1"/>
       <w:numFmt w:val="bullet"/>
       <w:lvlText w:val=""/>
@@ -4764,7 +5107,7 @@
     <w:nsid w:val="0000000B"/>
     <w:multiLevelType w:val="hybridMultilevel"/>
     <w:tmpl w:val="0000000B"/>
-    <w:lvl w:ilvl="0">
+    <w:lvl w:ilvl="0" w:tplc="2ABA7D88">
       <w:start w:val="1"/>
       <w:numFmt w:val="bullet"/>
       <w:lvlText w:val=""/>
@@ -4779,7 +5122,7 @@
         <w:rFonts w:ascii="Symbol" w:hAnsi="Symbol"/>
       </w:rPr>
     </w:lvl>
-    <w:lvl w:ilvl="1">
+    <w:lvl w:ilvl="1" w:tplc="2BFCEBFE">
       <w:start w:val="1"/>
       <w:numFmt w:val="bullet"/>
       <w:lvlText w:val="o"/>
@@ -4794,7 +5137,7 @@
         <w:rFonts w:ascii="Courier New" w:hAnsi="Courier New"/>
       </w:rPr>
     </w:lvl>
-    <w:lvl w:ilvl="2">
+    <w:lvl w:ilvl="2" w:tplc="0AF2583A">
       <w:start w:val="1"/>
       <w:numFmt w:val="bullet"/>
       <w:lvlText w:val=""/>
@@ -4809,7 +5152,7 @@
         <w:rFonts w:ascii="Wingdings" w:hAnsi="Wingdings"/>
       </w:rPr>
     </w:lvl>
-    <w:lvl w:ilvl="3">
+    <w:lvl w:ilvl="3" w:tplc="331047B8">
       <w:start w:val="1"/>
       <w:numFmt w:val="bullet"/>
       <w:lvlText w:val=""/>
@@ -4824,7 +5167,7 @@
         <w:rFonts w:ascii="Symbol" w:hAnsi="Symbol"/>
       </w:rPr>
     </w:lvl>
-    <w:lvl w:ilvl="4">
+    <w:lvl w:ilvl="4" w:tplc="C7824C08">
       <w:start w:val="1"/>
       <w:numFmt w:val="bullet"/>
       <w:lvlText w:val="o"/>
@@ -4839,7 +5182,7 @@
         <w:rFonts w:ascii="Courier New" w:hAnsi="Courier New"/>
       </w:rPr>
     </w:lvl>
-    <w:lvl w:ilvl="5">
+    <w:lvl w:ilvl="5" w:tplc="35043170">
       <w:start w:val="1"/>
       <w:numFmt w:val="bullet"/>
       <w:lvlText w:val=""/>
@@ -4854,7 +5197,7 @@
         <w:rFonts w:ascii="Wingdings" w:hAnsi="Wingdings"/>
       </w:rPr>
     </w:lvl>
-    <w:lvl w:ilvl="6">
+    <w:lvl w:ilvl="6" w:tplc="05DAF2EA">
       <w:start w:val="1"/>
       <w:numFmt w:val="bullet"/>
       <w:lvlText w:val=""/>
@@ -4869,7 +5212,7 @@
         <w:rFonts w:ascii="Symbol" w:hAnsi="Symbol"/>
       </w:rPr>
     </w:lvl>
-    <w:lvl w:ilvl="7">
+    <w:lvl w:ilvl="7" w:tplc="9F589672">
       <w:start w:val="1"/>
       <w:numFmt w:val="bullet"/>
       <w:lvlText w:val="o"/>
@@ -4884,7 +5227,7 @@
         <w:rFonts w:ascii="Courier New" w:hAnsi="Courier New"/>
       </w:rPr>
     </w:lvl>
-    <w:lvl w:ilvl="8">
+    <w:lvl w:ilvl="8" w:tplc="1BE0E8FE">
       <w:start w:val="1"/>
       <w:numFmt w:val="bullet"/>
       <w:lvlText w:val=""/>
@@ -4904,7 +5247,7 @@
     <w:nsid w:val="0000000C"/>
     <w:multiLevelType w:val="hybridMultilevel"/>
     <w:tmpl w:val="0000000C"/>
-    <w:lvl w:ilvl="0">
+    <w:lvl w:ilvl="0" w:tplc="5874E2C6">
       <w:start w:val="1"/>
       <w:numFmt w:val="bullet"/>
       <w:lvlText w:val=""/>
@@ -4919,7 +5262,7 @@
         <w:rFonts w:ascii="Symbol" w:hAnsi="Symbol"/>
       </w:rPr>
     </w:lvl>
-    <w:lvl w:ilvl="1">
+    <w:lvl w:ilvl="1" w:tplc="5FE8A99C">
       <w:start w:val="1"/>
       <w:numFmt w:val="bullet"/>
       <w:lvlText w:val="o"/>
@@ -4934,7 +5277,7 @@
         <w:rFonts w:ascii="Courier New" w:hAnsi="Courier New"/>
       </w:rPr>
     </w:lvl>
-    <w:lvl w:ilvl="2">
+    <w:lvl w:ilvl="2" w:tplc="5B369E6A">
       <w:start w:val="1"/>
       <w:numFmt w:val="bullet"/>
       <w:lvlText w:val=""/>
@@ -4949,7 +5292,7 @@
         <w:rFonts w:ascii="Wingdings" w:hAnsi="Wingdings"/>
       </w:rPr>
     </w:lvl>
-    <w:lvl w:ilvl="3">
+    <w:lvl w:ilvl="3" w:tplc="DE96CE32">
       <w:start w:val="1"/>
       <w:numFmt w:val="bullet"/>
       <w:lvlText w:val=""/>
@@ -4964,7 +5307,7 @@
         <w:rFonts w:ascii="Symbol" w:hAnsi="Symbol"/>
       </w:rPr>
     </w:lvl>
-    <w:lvl w:ilvl="4">
+    <w:lvl w:ilvl="4" w:tplc="0C4AB67A">
       <w:start w:val="1"/>
       <w:numFmt w:val="bullet"/>
       <w:lvlText w:val="o"/>
@@ -4979,7 +5322,7 @@
         <w:rFonts w:ascii="Courier New" w:hAnsi="Courier New"/>
       </w:rPr>
     </w:lvl>
-    <w:lvl w:ilvl="5">
+    <w:lvl w:ilvl="5" w:tplc="DB445804">
       <w:start w:val="1"/>
       <w:numFmt w:val="bullet"/>
       <w:lvlText w:val=""/>
@@ -4994,7 +5337,7 @@
         <w:rFonts w:ascii="Wingdings" w:hAnsi="Wingdings"/>
       </w:rPr>
     </w:lvl>
-    <w:lvl w:ilvl="6">
+    <w:lvl w:ilvl="6" w:tplc="EDB0404C">
       <w:start w:val="1"/>
       <w:numFmt w:val="bullet"/>
       <w:lvlText w:val=""/>
@@ -5009,7 +5352,7 @@
         <w:rFonts w:ascii="Symbol" w:hAnsi="Symbol"/>
       </w:rPr>
     </w:lvl>
-    <w:lvl w:ilvl="7">
+    <w:lvl w:ilvl="7" w:tplc="EDCEBC46">
       <w:start w:val="1"/>
       <w:numFmt w:val="bullet"/>
       <w:lvlText w:val="o"/>
@@ -5024,7 +5367,7 @@
         <w:rFonts w:ascii="Courier New" w:hAnsi="Courier New"/>
       </w:rPr>
     </w:lvl>
-    <w:lvl w:ilvl="8">
+    <w:lvl w:ilvl="8" w:tplc="57D4B076">
       <w:start w:val="1"/>
       <w:numFmt w:val="bullet"/>
       <w:lvlText w:val=""/>
@@ -5044,7 +5387,7 @@
     <w:nsid w:val="0000000D"/>
     <w:multiLevelType w:val="hybridMultilevel"/>
     <w:tmpl w:val="0000000D"/>
-    <w:lvl w:ilvl="0">
+    <w:lvl w:ilvl="0" w:tplc="5F5A6D78">
       <w:start w:val="1"/>
       <w:numFmt w:val="bullet"/>
       <w:lvlText w:val=""/>
@@ -5059,7 +5402,7 @@
         <w:rFonts w:ascii="Symbol" w:hAnsi="Symbol"/>
       </w:rPr>
     </w:lvl>
-    <w:lvl w:ilvl="1">
+    <w:lvl w:ilvl="1" w:tplc="1D246C54">
       <w:start w:val="1"/>
       <w:numFmt w:val="bullet"/>
       <w:lvlText w:val="o"/>
@@ -5074,7 +5417,7 @@
         <w:rFonts w:ascii="Courier New" w:hAnsi="Courier New"/>
       </w:rPr>
     </w:lvl>
-    <w:lvl w:ilvl="2">
+    <w:lvl w:ilvl="2" w:tplc="6D34F2D8">
       <w:start w:val="1"/>
       <w:numFmt w:val="bullet"/>
       <w:lvlText w:val=""/>
@@ -5089,7 +5432,7 @@
         <w:rFonts w:ascii="Wingdings" w:hAnsi="Wingdings"/>
       </w:rPr>
     </w:lvl>
-    <w:lvl w:ilvl="3">
+    <w:lvl w:ilvl="3" w:tplc="123271D4">
       <w:start w:val="1"/>
       <w:numFmt w:val="bullet"/>
       <w:lvlText w:val=""/>
@@ -5104,7 +5447,7 @@
         <w:rFonts w:ascii="Symbol" w:hAnsi="Symbol"/>
       </w:rPr>
     </w:lvl>
-    <w:lvl w:ilvl="4">
+    <w:lvl w:ilvl="4" w:tplc="6B8407D8">
       <w:start w:val="1"/>
       <w:numFmt w:val="bullet"/>
       <w:lvlText w:val="o"/>
@@ -5119,7 +5462,7 @@
         <w:rFonts w:ascii="Courier New" w:hAnsi="Courier New"/>
       </w:rPr>
     </w:lvl>
-    <w:lvl w:ilvl="5">
+    <w:lvl w:ilvl="5" w:tplc="2DE87AD0">
       <w:start w:val="1"/>
       <w:numFmt w:val="bullet"/>
       <w:lvlText w:val=""/>
@@ -5134,7 +5477,7 @@
         <w:rFonts w:ascii="Wingdings" w:hAnsi="Wingdings"/>
       </w:rPr>
     </w:lvl>
-    <w:lvl w:ilvl="6">
+    <w:lvl w:ilvl="6" w:tplc="E57A2D88">
       <w:start w:val="1"/>
       <w:numFmt w:val="bullet"/>
       <w:lvlText w:val=""/>
@@ -5149,7 +5492,7 @@
         <w:rFonts w:ascii="Symbol" w:hAnsi="Symbol"/>
       </w:rPr>
     </w:lvl>
-    <w:lvl w:ilvl="7">
+    <w:lvl w:ilvl="7" w:tplc="26944F0C">
       <w:start w:val="1"/>
       <w:numFmt w:val="bullet"/>
       <w:lvlText w:val="o"/>
@@ -5164,7 +5507,7 @@
         <w:rFonts w:ascii="Courier New" w:hAnsi="Courier New"/>
       </w:rPr>
     </w:lvl>
-    <w:lvl w:ilvl="8">
+    <w:lvl w:ilvl="8" w:tplc="F61C4800">
       <w:start w:val="1"/>
       <w:numFmt w:val="bullet"/>
       <w:lvlText w:val=""/>
@@ -5697,7 +6040,7 @@
     </w:rPrDefault>
     <w:pPrDefault/>
   </w:docDefaults>
-  <w:latentStyles w:defLockedState="0" w:defUIPriority="99" w:defSemiHidden="1" w:defUnhideWhenUsed="1" w:defQFormat="0" w:count="276">
+  <w:latentStyles w:defLockedState="0" w:defUIPriority="99" w:defSemiHidden="1" w:defUnhideWhenUsed="1" w:defQFormat="0" w:count="267">
     <w:lsdException w:name="Normal" w:semiHidden="0" w:unhideWhenUsed="0" w:qFormat="1"/>
     <w:lsdException w:name="heading 1" w:semiHidden="0" w:unhideWhenUsed="0" w:qFormat="1"/>
     <w:lsdException w:name="heading 2" w:qFormat="1"/>
@@ -5713,7 +6056,6 @@
     <w:lsdException w:name="Subtitle" w:semiHidden="0" w:unhideWhenUsed="0" w:qFormat="1"/>
     <w:lsdException w:name="Strong" w:semiHidden="0" w:unhideWhenUsed="0" w:qFormat="1"/>
     <w:lsdException w:name="Emphasis" w:semiHidden="0" w:unhideWhenUsed="0" w:qFormat="1"/>
-    <w:lsdException w:name="Note Level 2" w:semiHidden="0" w:unhideWhenUsed="0" w:qFormat="1"/>
     <w:lsdException w:name="Colorful List" w:semiHidden="0" w:unhideWhenUsed="0" w:qFormat="1"/>
     <w:lsdException w:name="Colorful Grid" w:semiHidden="0" w:unhideWhenUsed="0" w:qFormat="1"/>
     <w:lsdException w:name="Light Shading Accent 1" w:semiHidden="0" w:unhideWhenUsed="0" w:qFormat="1"/>
@@ -5745,13 +6087,16 @@
   </w:style>
   <w:style w:type="character" w:default="1" w:styleId="DefaultParagraphFont">
     <w:name w:val="Default Paragraph Font"/>
+    <w:uiPriority w:val="1"/>
     <w:semiHidden/>
+    <w:unhideWhenUsed/>
   </w:style>
   <w:style w:type="table" w:default="1" w:styleId="TableNormal">
     <w:name w:val="Normal Table"/>
     <w:uiPriority w:val="99"/>
     <w:semiHidden/>
     <w:unhideWhenUsed/>
+    <w:qFormat/>
     <w:tblPr>
       <w:tblInd w:w="0" w:type="dxa"/>
       <w:tblCellMar>
@@ -5780,6 +6125,34 @@
     </w:pPr>
     <w:rPr>
       <w:lang w:val="en-US" w:eastAsia="en-US"/>
+    </w:rPr>
+  </w:style>
+  <w:style w:type="paragraph" w:styleId="BalloonText">
+    <w:name w:val="Balloon Text"/>
+    <w:basedOn w:val="Normal"/>
+    <w:link w:val="BalloonTextChar"/>
+    <w:uiPriority w:val="99"/>
+    <w:semiHidden/>
+    <w:unhideWhenUsed/>
+    <w:rsid w:val="00913E4D"/>
+    <w:rPr>
+      <w:rFonts w:ascii="Tahoma" w:hAnsi="Tahoma" w:cs="Tahoma"/>
+      <w:sz w:val="16"/>
+      <w:szCs w:val="16"/>
+    </w:rPr>
+  </w:style>
+  <w:style w:type="character" w:customStyle="1" w:styleId="BalloonTextChar">
+    <w:name w:val="Balloon Text Char"/>
+    <w:basedOn w:val="DefaultParagraphFont"/>
+    <w:link w:val="BalloonText"/>
+    <w:uiPriority w:val="99"/>
+    <w:semiHidden/>
+    <w:rsid w:val="00913E4D"/>
+    <w:rPr>
+      <w:rFonts w:ascii="Tahoma" w:hAnsi="Tahoma" w:cs="Tahoma"/>
+      <w:sz w:val="16"/>
+      <w:szCs w:val="16"/>
+      <w:lang w:val="ru-RU" w:eastAsia="ru-RU"/>
     </w:rPr>
   </w:style>
 </w:styles>

</xml_diff>